<commit_message>
Progress Report - Week 1
</commit_message>
<xml_diff>
--- a/PROGRESS_REPORT.docx
+++ b/PROGRESS_REPORT.docx
@@ -803,7 +803,7 @@
       </w:tblGrid>
       <w:tr>
         <w:trPr>
-          <w:trHeight w:val="1248"/>
+          <w:trHeight w:val="823"/>
         </w:trPr>
         <w:tc>
           <w:tcPr>
@@ -916,7 +916,7 @@
       </w:tr>
       <w:tr>
         <w:trPr>
-          <w:trHeight w:val="2815"/>
+          <w:trHeight w:val="2254"/>
         </w:trPr>
         <w:tc>
           <w:tcPr>
@@ -983,7 +983,31 @@
                 <w:sz w:val="28"/>
                 <w:szCs w:val="28"/>
               </w:rPr>
-              <w:t xml:space="preserve">2:45pm - </w:t>
+              <w:t xml:space="preserve">2:45pm </w:t>
+            </w:r>
+            <w:r>
+              <w:rPr>
+                <w:bCs/>
+                <w:sz w:val="28"/>
+                <w:szCs w:val="28"/>
+              </w:rPr>
+              <w:t>–</w:t>
+            </w:r>
+            <w:r>
+              <w:rPr>
+                <w:bCs/>
+                <w:sz w:val="28"/>
+                <w:szCs w:val="28"/>
+              </w:rPr>
+              <w:t xml:space="preserve"> </w:t>
+            </w:r>
+            <w:r>
+              <w:rPr>
+                <w:bCs/>
+                <w:sz w:val="28"/>
+                <w:szCs w:val="28"/>
+              </w:rPr>
+              <w:t>5pm</w:t>
             </w:r>
             <w:r>
               <w:rPr>
@@ -1007,12 +1031,20 @@
                 <w:szCs w:val="28"/>
               </w:rPr>
             </w:pPr>
+            <w:r>
+              <w:rPr>
+                <w:bCs/>
+                <w:sz w:val="28"/>
+                <w:szCs w:val="28"/>
+              </w:rPr>
+              <w:t>Installing git bash and created repository. This will allow team-mates to collaborate and contribute to various parts of the project.</w:t>
+            </w:r>
           </w:p>
         </w:tc>
       </w:tr>
       <w:tr>
         <w:trPr>
-          <w:trHeight w:val="1472"/>
+          <w:trHeight w:val="1549"/>
         </w:trPr>
         <w:tc>
           <w:tcPr>
@@ -1191,6 +1223,63 @@
           </w:p>
         </w:tc>
       </w:tr>
+      <w:tr>
+        <w:trPr>
+          <w:trHeight w:val="1942"/>
+        </w:trPr>
+        <w:tc>
+          <w:tcPr>
+            <w:tcW w:w="1145" w:type="dxa"/>
+          </w:tcPr>
+          <w:p>
+            <w:pPr>
+              <w:rPr>
+                <w:bCs/>
+                <w:sz w:val="28"/>
+                <w:szCs w:val="28"/>
+              </w:rPr>
+            </w:pPr>
+            <w:r>
+              <w:rPr>
+                <w:bCs/>
+                <w:sz w:val="28"/>
+                <w:szCs w:val="28"/>
+              </w:rPr>
+              <w:t>5</w:t>
+            </w:r>
+          </w:p>
+        </w:tc>
+        <w:tc>
+          <w:tcPr>
+            <w:tcW w:w="3838" w:type="dxa"/>
+          </w:tcPr>
+          <w:p>
+            <w:pPr>
+              <w:rPr>
+                <w:bCs/>
+                <w:sz w:val="28"/>
+                <w:szCs w:val="28"/>
+              </w:rPr>
+            </w:pPr>
+            <w:bookmarkStart w:id="0" w:name="_GoBack"/>
+            <w:bookmarkEnd w:id="0"/>
+          </w:p>
+        </w:tc>
+        <w:tc>
+          <w:tcPr>
+            <w:tcW w:w="5223" w:type="dxa"/>
+          </w:tcPr>
+          <w:p>
+            <w:pPr>
+              <w:rPr>
+                <w:bCs/>
+                <w:sz w:val="28"/>
+                <w:szCs w:val="28"/>
+              </w:rPr>
+            </w:pPr>
+          </w:p>
+        </w:tc>
+      </w:tr>
     </w:tbl>
     <w:p>
       <w:pPr>
@@ -1207,8 +1296,6 @@
           <w:szCs w:val="20"/>
         </w:rPr>
       </w:pPr>
-      <w:bookmarkStart w:id="0" w:name="_GoBack"/>
-      <w:bookmarkEnd w:id="0"/>
     </w:p>
     <w:p>
       <w:pPr>
@@ -3060,7 +3147,7 @@
 </file>
 
 <file path=customXml/itemProps1.xml><?xml version="1.0" encoding="utf-8"?>
-<ds:datastoreItem xmlns:ds="http://schemas.openxmlformats.org/officeDocument/2006/customXml" ds:itemID="{58BCDF99-9798-4228-9139-5305A7C3A50D}">
+<ds:datastoreItem xmlns:ds="http://schemas.openxmlformats.org/officeDocument/2006/customXml" ds:itemID="{5F8C8B0D-A471-4C87-B46D-942B74C8E02D}">
   <ds:schemaRefs>
     <ds:schemaRef ds:uri="http://schemas.openxmlformats.org/officeDocument/2006/bibliography"/>
   </ds:schemaRefs>

</xml_diff>